<commit_message>
Inlerveropgave 2 verbetering + afmaken
</commit_message>
<xml_diff>
--- a/Inleveropgave 2/Inleveropgave 2 Screenschots.docx
+++ b/Inleveropgave 2/Inleveropgave 2 Screenschots.docx
@@ -48,12 +48,21 @@
       </w:r>
     </w:p>
     <w:p>
-      <w:r>
+      <w:pPr>
+        <w:rPr>
+          <w:lang w:val="en-US"/>
+        </w:rPr>
+      </w:pPr>
+      <w:r>
+        <w:rPr>
+          <w:noProof/>
+          <w:lang w:val="en-US"/>
+        </w:rPr>
         <w:drawing>
-          <wp:inline distT="0" distB="0" distL="0" distR="0" wp14:anchorId="191CBE99" wp14:editId="42A66C80">
-            <wp:extent cx="2757824" cy="1492469"/>
-            <wp:effectExtent l="0" t="0" r="0" b="6350"/>
-            <wp:docPr id="1" name="Picture 1" descr="Text&#10;&#10;Description automatically generated"/>
+          <wp:inline distT="0" distB="0" distL="0" distR="0" wp14:anchorId="1E33ADA5" wp14:editId="46D2797B">
+            <wp:extent cx="5731510" cy="3807460"/>
+            <wp:effectExtent l="0" t="0" r="0" b="2540"/>
+            <wp:docPr id="8" name="Picture 8" descr="Text&#10;&#10;Description automatically generated"/>
             <wp:cNvGraphicFramePr>
               <a:graphicFrameLocks xmlns:a="http://schemas.openxmlformats.org/drawingml/2006/main" noChangeAspect="1"/>
             </wp:cNvGraphicFramePr>
@@ -61,11 +70,17 @@
               <a:graphicData uri="http://schemas.openxmlformats.org/drawingml/2006/picture">
                 <pic:pic xmlns:pic="http://schemas.openxmlformats.org/drawingml/2006/picture">
                   <pic:nvPicPr>
-                    <pic:cNvPr id="1" name="Picture 1" descr="Text&#10;&#10;Description automatically generated"/>
+                    <pic:cNvPr id="8" name="Picture 8" descr="Text&#10;&#10;Description automatically generated"/>
                     <pic:cNvPicPr/>
                   </pic:nvPicPr>
                   <pic:blipFill>
-                    <a:blip r:embed="rId4"/>
+                    <a:blip r:embed="rId4" cstate="print">
+                      <a:extLst>
+                        <a:ext uri="{28A0092B-C50C-407E-A947-70E740481C1C}">
+                          <a14:useLocalDpi xmlns:a14="http://schemas.microsoft.com/office/drawing/2010/main" val="0"/>
+                        </a:ext>
+                      </a:extLst>
+                    </a:blip>
                     <a:stretch>
                       <a:fillRect/>
                     </a:stretch>
@@ -73,7 +88,7 @@
                   <pic:spPr>
                     <a:xfrm>
                       <a:off x="0" y="0"/>
-                      <a:ext cx="2822811" cy="1527638"/>
+                      <a:ext cx="5731510" cy="3807460"/>
                     </a:xfrm>
                     <a:prstGeom prst="rect">
                       <a:avLst/>
@@ -108,13 +123,14 @@
       </w:pPr>
       <w:r>
         <w:rPr>
+          <w:noProof/>
           <w:lang w:val="nl-NL"/>
         </w:rPr>
         <w:drawing>
-          <wp:inline distT="0" distB="0" distL="0" distR="0" wp14:anchorId="3026CD44" wp14:editId="7D6B306E">
-            <wp:extent cx="2757805" cy="1492459"/>
-            <wp:effectExtent l="0" t="0" r="0" b="6350"/>
-            <wp:docPr id="3" name="Picture 3" descr="Text&#10;&#10;Description automatically generated"/>
+          <wp:inline distT="0" distB="0" distL="0" distR="0" wp14:anchorId="0D8EE5EA" wp14:editId="4403B187">
+            <wp:extent cx="5731510" cy="3807460"/>
+            <wp:effectExtent l="0" t="0" r="0" b="2540"/>
+            <wp:docPr id="2" name="Picture 2" descr="Text&#10;&#10;Description automatically generated"/>
             <wp:cNvGraphicFramePr>
               <a:graphicFrameLocks xmlns:a="http://schemas.openxmlformats.org/drawingml/2006/main" noChangeAspect="1"/>
             </wp:cNvGraphicFramePr>
@@ -122,11 +138,17 @@
               <a:graphicData uri="http://schemas.openxmlformats.org/drawingml/2006/picture">
                 <pic:pic xmlns:pic="http://schemas.openxmlformats.org/drawingml/2006/picture">
                   <pic:nvPicPr>
-                    <pic:cNvPr id="3" name="Picture 3" descr="Text&#10;&#10;Description automatically generated"/>
+                    <pic:cNvPr id="2" name="Picture 2" descr="Text&#10;&#10;Description automatically generated"/>
                     <pic:cNvPicPr/>
                   </pic:nvPicPr>
                   <pic:blipFill>
-                    <a:blip r:embed="rId5"/>
+                    <a:blip r:embed="rId5" cstate="print">
+                      <a:extLst>
+                        <a:ext uri="{28A0092B-C50C-407E-A947-70E740481C1C}">
+                          <a14:useLocalDpi xmlns:a14="http://schemas.microsoft.com/office/drawing/2010/main" val="0"/>
+                        </a:ext>
+                      </a:extLst>
+                    </a:blip>
                     <a:stretch>
                       <a:fillRect/>
                     </a:stretch>
@@ -134,7 +156,7 @@
                   <pic:spPr>
                     <a:xfrm>
                       <a:off x="0" y="0"/>
-                      <a:ext cx="2804672" cy="1517823"/>
+                      <a:ext cx="5731510" cy="3807460"/>
                     </a:xfrm>
                     <a:prstGeom prst="rect">
                       <a:avLst/>
@@ -159,62 +181,35 @@
         <w:rPr>
           <w:sz w:val="36"/>
           <w:szCs w:val="36"/>
-          <w:lang w:val="nl-NL"/>
-        </w:rPr>
-      </w:pPr>
-      <w:proofErr w:type="spellStart"/>
+          <w:lang w:val="en-US"/>
+        </w:rPr>
+      </w:pPr>
       <w:r>
         <w:rPr>
           <w:sz w:val="36"/>
           <w:szCs w:val="36"/>
-          <w:lang w:val="nl-NL"/>
-        </w:rPr>
-        <w:t>Temporal</w:t>
-      </w:r>
-      <w:proofErr w:type="spellEnd"/>
-      <w:r>
-        <w:rPr>
-          <w:sz w:val="36"/>
-          <w:szCs w:val="36"/>
-          <w:lang w:val="nl-NL"/>
-        </w:rPr>
-        <w:t xml:space="preserve"> </w:t>
-      </w:r>
-      <w:proofErr w:type="spellStart"/>
-      <w:r>
-        <w:rPr>
-          <w:sz w:val="36"/>
-          <w:szCs w:val="36"/>
-          <w:lang w:val="nl-NL"/>
-        </w:rPr>
-        <w:t>Difference</w:t>
-      </w:r>
-      <w:proofErr w:type="spellEnd"/>
-      <w:r>
-        <w:rPr>
-          <w:sz w:val="36"/>
-          <w:szCs w:val="36"/>
-          <w:lang w:val="nl-NL"/>
-        </w:rPr>
-        <w:t xml:space="preserve"> Learning: 100.000 episodes</w:t>
-      </w:r>
-    </w:p>
-    <w:p>
-      <w:pPr>
-        <w:rPr>
-          <w:lang w:val="nl-NL"/>
-        </w:rPr>
-      </w:pPr>
-    </w:p>
-    <w:p>
-      <w:pPr>
-        <w:rPr>
-          <w:lang w:val="nl-NL"/>
-        </w:rPr>
-      </w:pPr>
-      <w:r>
-        <w:rPr>
-          <w:lang w:val="nl-NL"/>
+          <w:lang w:val="en-US"/>
+        </w:rPr>
+        <w:lastRenderedPageBreak/>
+        <w:t>Temporal Difference Learning: 100.000 episodes</w:t>
+      </w:r>
+    </w:p>
+    <w:p>
+      <w:pPr>
+        <w:rPr>
+          <w:lang w:val="en-US"/>
+        </w:rPr>
+      </w:pPr>
+    </w:p>
+    <w:p>
+      <w:pPr>
+        <w:rPr>
+          <w:lang w:val="en-US"/>
+        </w:rPr>
+      </w:pPr>
+      <w:r>
+        <w:rPr>
+          <w:lang w:val="en-US"/>
         </w:rPr>
         <w:t>Discount = 1</w:t>
       </w:r>
@@ -227,13 +222,14 @@
       </w:pPr>
       <w:r>
         <w:rPr>
+          <w:noProof/>
           <w:lang w:val="nl-NL"/>
         </w:rPr>
         <w:drawing>
-          <wp:inline distT="0" distB="0" distL="0" distR="0" wp14:anchorId="7ABB5559" wp14:editId="50194FD0">
-            <wp:extent cx="3069021" cy="1496554"/>
-            <wp:effectExtent l="0" t="0" r="4445" b="2540"/>
-            <wp:docPr id="4" name="Picture 4" descr="Text&#10;&#10;Description automatically generated"/>
+          <wp:inline distT="0" distB="0" distL="0" distR="0" wp14:anchorId="620F1965" wp14:editId="7352522F">
+            <wp:extent cx="5731510" cy="3807460"/>
+            <wp:effectExtent l="0" t="0" r="0" b="2540"/>
+            <wp:docPr id="10" name="Picture 10" descr="Text&#10;&#10;Description automatically generated"/>
             <wp:cNvGraphicFramePr>
               <a:graphicFrameLocks xmlns:a="http://schemas.openxmlformats.org/drawingml/2006/main" noChangeAspect="1"/>
             </wp:cNvGraphicFramePr>
@@ -241,11 +237,17 @@
               <a:graphicData uri="http://schemas.openxmlformats.org/drawingml/2006/picture">
                 <pic:pic xmlns:pic="http://schemas.openxmlformats.org/drawingml/2006/picture">
                   <pic:nvPicPr>
-                    <pic:cNvPr id="4" name="Picture 4" descr="Text&#10;&#10;Description automatically generated"/>
+                    <pic:cNvPr id="10" name="Picture 10" descr="Text&#10;&#10;Description automatically generated"/>
                     <pic:cNvPicPr/>
                   </pic:nvPicPr>
                   <pic:blipFill>
-                    <a:blip r:embed="rId6"/>
+                    <a:blip r:embed="rId6" cstate="print">
+                      <a:extLst>
+                        <a:ext uri="{28A0092B-C50C-407E-A947-70E740481C1C}">
+                          <a14:useLocalDpi xmlns:a14="http://schemas.microsoft.com/office/drawing/2010/main" val="0"/>
+                        </a:ext>
+                      </a:extLst>
+                    </a:blip>
                     <a:stretch>
                       <a:fillRect/>
                     </a:stretch>
@@ -253,7 +255,7 @@
                   <pic:spPr>
                     <a:xfrm>
                       <a:off x="0" y="0"/>
-                      <a:ext cx="3144980" cy="1533594"/>
+                      <a:ext cx="5731510" cy="3807460"/>
                     </a:xfrm>
                     <a:prstGeom prst="rect">
                       <a:avLst/>
@@ -294,13 +296,14 @@
       </w:pPr>
       <w:r>
         <w:rPr>
+          <w:noProof/>
           <w:lang w:val="nl-NL"/>
         </w:rPr>
         <w:drawing>
-          <wp:inline distT="0" distB="0" distL="0" distR="0" wp14:anchorId="212B72DD" wp14:editId="30BF6129">
-            <wp:extent cx="3068955" cy="1496522"/>
-            <wp:effectExtent l="0" t="0" r="4445" b="2540"/>
-            <wp:docPr id="5" name="Picture 5" descr="Text&#10;&#10;Description automatically generated"/>
+          <wp:inline distT="0" distB="0" distL="0" distR="0" wp14:anchorId="033F15CB" wp14:editId="037AF348">
+            <wp:extent cx="5731510" cy="3807460"/>
+            <wp:effectExtent l="0" t="0" r="0" b="2540"/>
+            <wp:docPr id="9" name="Picture 9" descr="Text&#10;&#10;Description automatically generated"/>
             <wp:cNvGraphicFramePr>
               <a:graphicFrameLocks xmlns:a="http://schemas.openxmlformats.org/drawingml/2006/main" noChangeAspect="1"/>
             </wp:cNvGraphicFramePr>
@@ -308,11 +311,17 @@
               <a:graphicData uri="http://schemas.openxmlformats.org/drawingml/2006/picture">
                 <pic:pic xmlns:pic="http://schemas.openxmlformats.org/drawingml/2006/picture">
                   <pic:nvPicPr>
-                    <pic:cNvPr id="5" name="Picture 5" descr="Text&#10;&#10;Description automatically generated"/>
+                    <pic:cNvPr id="9" name="Picture 9" descr="Text&#10;&#10;Description automatically generated"/>
                     <pic:cNvPicPr/>
                   </pic:nvPicPr>
                   <pic:blipFill>
-                    <a:blip r:embed="rId7"/>
+                    <a:blip r:embed="rId7" cstate="print">
+                      <a:extLst>
+                        <a:ext uri="{28A0092B-C50C-407E-A947-70E740481C1C}">
+                          <a14:useLocalDpi xmlns:a14="http://schemas.microsoft.com/office/drawing/2010/main" val="0"/>
+                        </a:ext>
+                      </a:extLst>
+                    </a:blip>
                     <a:stretch>
                       <a:fillRect/>
                     </a:stretch>
@@ -320,7 +329,7 @@
                   <pic:spPr>
                     <a:xfrm>
                       <a:off x="0" y="0"/>
-                      <a:ext cx="3139345" cy="1530847"/>
+                      <a:ext cx="5731510" cy="3807460"/>
                     </a:xfrm>
                     <a:prstGeom prst="rect">
                       <a:avLst/>
@@ -343,30 +352,16 @@
     <w:p>
       <w:pPr>
         <w:rPr>
-          <w:lang w:val="nl-NL"/>
-        </w:rPr>
-      </w:pPr>
-    </w:p>
-    <w:p>
-      <w:pPr>
-        <w:rPr>
-          <w:lang w:val="nl-NL"/>
-        </w:rPr>
-      </w:pPr>
-    </w:p>
-    <w:p>
-      <w:pPr>
-        <w:rPr>
           <w:sz w:val="36"/>
           <w:szCs w:val="36"/>
-          <w:lang w:val="nl-NL"/>
+          <w:lang w:val="en-US"/>
         </w:rPr>
       </w:pPr>
       <w:r>
         <w:rPr>
           <w:sz w:val="36"/>
           <w:szCs w:val="36"/>
-          <w:lang w:val="nl-NL"/>
+          <w:lang w:val="en-US"/>
         </w:rPr>
         <w:lastRenderedPageBreak/>
         <w:t>Monte Carlo Control: 100.000 episodes</w:t>
@@ -375,19 +370,19 @@
     <w:p>
       <w:pPr>
         <w:rPr>
-          <w:lang w:val="nl-NL"/>
-        </w:rPr>
-      </w:pPr>
-    </w:p>
-    <w:p>
-      <w:pPr>
-        <w:rPr>
-          <w:lang w:val="nl-NL"/>
-        </w:rPr>
-      </w:pPr>
-      <w:r>
-        <w:rPr>
-          <w:lang w:val="nl-NL"/>
+          <w:lang w:val="en-US"/>
+        </w:rPr>
+      </w:pPr>
+    </w:p>
+    <w:p>
+      <w:pPr>
+        <w:rPr>
+          <w:lang w:val="en-US"/>
+        </w:rPr>
+      </w:pPr>
+      <w:r>
+        <w:rPr>
+          <w:lang w:val="en-US"/>
         </w:rPr>
         <w:t>Discount = 1</w:t>
       </w:r>
@@ -404,10 +399,10 @@
           <w:lang w:val="nl-NL"/>
         </w:rPr>
         <w:drawing>
-          <wp:inline distT="0" distB="0" distL="0" distR="0" wp14:anchorId="57677DD4" wp14:editId="499B5037">
-            <wp:extent cx="4848415" cy="3636580"/>
-            <wp:effectExtent l="0" t="0" r="3175" b="0"/>
-            <wp:docPr id="6" name="Picture 6" descr="Shape&#10;&#10;Description automatically generated"/>
+          <wp:inline distT="0" distB="0" distL="0" distR="0" wp14:anchorId="2CCC254A" wp14:editId="6244EA9B">
+            <wp:extent cx="4960518" cy="3720663"/>
+            <wp:effectExtent l="0" t="0" r="5715" b="635"/>
+            <wp:docPr id="14" name="Picture 14" descr="Background pattern&#10;&#10;Description automatically generated"/>
             <wp:cNvGraphicFramePr>
               <a:graphicFrameLocks xmlns:a="http://schemas.openxmlformats.org/drawingml/2006/main" noChangeAspect="1"/>
             </wp:cNvGraphicFramePr>
@@ -415,7 +410,7 @@
               <a:graphicData uri="http://schemas.openxmlformats.org/drawingml/2006/picture">
                 <pic:pic xmlns:pic="http://schemas.openxmlformats.org/drawingml/2006/picture">
                   <pic:nvPicPr>
-                    <pic:cNvPr id="6" name="Picture 6" descr="Shape&#10;&#10;Description automatically generated"/>
+                    <pic:cNvPr id="14" name="Picture 14" descr="Background pattern&#10;&#10;Description automatically generated"/>
                     <pic:cNvPicPr/>
                   </pic:nvPicPr>
                   <pic:blipFill>
@@ -433,7 +428,7 @@
                   <pic:spPr>
                     <a:xfrm>
                       <a:off x="0" y="0"/>
-                      <a:ext cx="4882645" cy="3662254"/>
+                      <a:ext cx="4986701" cy="3740302"/>
                     </a:xfrm>
                     <a:prstGeom prst="rect">
                       <a:avLst/>
@@ -478,10 +473,10 @@
           <w:lang w:val="nl-NL"/>
         </w:rPr>
         <w:drawing>
-          <wp:inline distT="0" distB="0" distL="0" distR="0" wp14:anchorId="0395EDEF" wp14:editId="44A73BB6">
-            <wp:extent cx="4848225" cy="3636438"/>
+          <wp:inline distT="0" distB="0" distL="0" distR="0" wp14:anchorId="3672B29C" wp14:editId="7D571BA1">
+            <wp:extent cx="4949825" cy="3712643"/>
             <wp:effectExtent l="0" t="0" r="3175" b="0"/>
-            <wp:docPr id="7" name="Picture 7" descr="Shape&#10;&#10;Description automatically generated"/>
+            <wp:docPr id="13" name="Picture 13" descr="Background pattern&#10;&#10;Description automatically generated"/>
             <wp:cNvGraphicFramePr>
               <a:graphicFrameLocks xmlns:a="http://schemas.openxmlformats.org/drawingml/2006/main" noChangeAspect="1"/>
             </wp:cNvGraphicFramePr>
@@ -489,7 +484,7 @@
               <a:graphicData uri="http://schemas.openxmlformats.org/drawingml/2006/picture">
                 <pic:pic xmlns:pic="http://schemas.openxmlformats.org/drawingml/2006/picture">
                   <pic:nvPicPr>
-                    <pic:cNvPr id="7" name="Picture 7" descr="Shape&#10;&#10;Description automatically generated"/>
+                    <pic:cNvPr id="13" name="Picture 13" descr="Background pattern&#10;&#10;Description automatically generated"/>
                     <pic:cNvPicPr/>
                   </pic:nvPicPr>
                   <pic:blipFill>
@@ -507,7 +502,589 @@
                   <pic:spPr>
                     <a:xfrm>
                       <a:off x="0" y="0"/>
-                      <a:ext cx="4986875" cy="3740433"/>
+                      <a:ext cx="5048372" cy="3786559"/>
+                    </a:xfrm>
+                    <a:prstGeom prst="rect">
+                      <a:avLst/>
+                    </a:prstGeom>
+                  </pic:spPr>
+                </pic:pic>
+              </a:graphicData>
+            </a:graphic>
+          </wp:inline>
+        </w:drawing>
+      </w:r>
+    </w:p>
+    <w:p>
+      <w:pPr>
+        <w:rPr>
+          <w:lang w:val="nl-NL"/>
+        </w:rPr>
+      </w:pPr>
+    </w:p>
+    <w:p>
+      <w:pPr>
+        <w:rPr>
+          <w:lang w:val="nl-NL"/>
+        </w:rPr>
+      </w:pPr>
+    </w:p>
+    <w:p>
+      <w:pPr>
+        <w:rPr>
+          <w:sz w:val="36"/>
+          <w:szCs w:val="36"/>
+          <w:lang w:val="nl-NL"/>
+        </w:rPr>
+      </w:pPr>
+      <w:r>
+        <w:rPr>
+          <w:sz w:val="36"/>
+          <w:szCs w:val="36"/>
+          <w:lang w:val="nl-NL"/>
+        </w:rPr>
+        <w:lastRenderedPageBreak/>
+        <w:t>SARSA: 100.000 episodes</w:t>
+      </w:r>
+    </w:p>
+    <w:p>
+      <w:pPr>
+        <w:rPr>
+          <w:lang w:val="nl-NL"/>
+        </w:rPr>
+      </w:pPr>
+    </w:p>
+    <w:p>
+      <w:pPr>
+        <w:rPr>
+          <w:lang w:val="nl-NL"/>
+        </w:rPr>
+      </w:pPr>
+      <w:r>
+        <w:rPr>
+          <w:lang w:val="nl-NL"/>
+        </w:rPr>
+        <w:t>Discount = 1</w:t>
+      </w:r>
+    </w:p>
+    <w:p>
+      <w:pPr>
+        <w:rPr>
+          <w:lang w:val="nl-NL"/>
+        </w:rPr>
+      </w:pPr>
+      <w:r>
+        <w:rPr>
+          <w:noProof/>
+          <w:lang w:val="nl-NL"/>
+        </w:rPr>
+        <w:drawing>
+          <wp:inline distT="0" distB="0" distL="0" distR="0" wp14:anchorId="6E1B86D8" wp14:editId="5D751411">
+            <wp:extent cx="4932492" cy="3699642"/>
+            <wp:effectExtent l="0" t="0" r="0" b="0"/>
+            <wp:docPr id="1" name="Picture 1" descr="Background pattern&#10;&#10;Description automatically generated"/>
+            <wp:cNvGraphicFramePr>
+              <a:graphicFrameLocks xmlns:a="http://schemas.openxmlformats.org/drawingml/2006/main" noChangeAspect="1"/>
+            </wp:cNvGraphicFramePr>
+            <a:graphic xmlns:a="http://schemas.openxmlformats.org/drawingml/2006/main">
+              <a:graphicData uri="http://schemas.openxmlformats.org/drawingml/2006/picture">
+                <pic:pic xmlns:pic="http://schemas.openxmlformats.org/drawingml/2006/picture">
+                  <pic:nvPicPr>
+                    <pic:cNvPr id="1" name="Picture 1" descr="Background pattern&#10;&#10;Description automatically generated"/>
+                    <pic:cNvPicPr/>
+                  </pic:nvPicPr>
+                  <pic:blipFill>
+                    <a:blip r:embed="rId10" cstate="print">
+                      <a:extLst>
+                        <a:ext uri="{28A0092B-C50C-407E-A947-70E740481C1C}">
+                          <a14:useLocalDpi xmlns:a14="http://schemas.microsoft.com/office/drawing/2010/main" val="0"/>
+                        </a:ext>
+                      </a:extLst>
+                    </a:blip>
+                    <a:stretch>
+                      <a:fillRect/>
+                    </a:stretch>
+                  </pic:blipFill>
+                  <pic:spPr>
+                    <a:xfrm>
+                      <a:off x="0" y="0"/>
+                      <a:ext cx="4973736" cy="3730577"/>
+                    </a:xfrm>
+                    <a:prstGeom prst="rect">
+                      <a:avLst/>
+                    </a:prstGeom>
+                  </pic:spPr>
+                </pic:pic>
+              </a:graphicData>
+            </a:graphic>
+          </wp:inline>
+        </w:drawing>
+      </w:r>
+    </w:p>
+    <w:p>
+      <w:pPr>
+        <w:rPr>
+          <w:lang w:val="nl-NL"/>
+        </w:rPr>
+      </w:pPr>
+    </w:p>
+    <w:p>
+      <w:pPr>
+        <w:rPr>
+          <w:lang w:val="nl-NL"/>
+        </w:rPr>
+      </w:pPr>
+      <w:r>
+        <w:rPr>
+          <w:lang w:val="nl-NL"/>
+        </w:rPr>
+        <w:t>Discount = 0.9</w:t>
+      </w:r>
+    </w:p>
+    <w:p>
+      <w:pPr>
+        <w:rPr>
+          <w:lang w:val="nl-NL"/>
+        </w:rPr>
+      </w:pPr>
+      <w:r>
+        <w:rPr>
+          <w:noProof/>
+          <w:lang w:val="nl-NL"/>
+        </w:rPr>
+        <w:drawing>
+          <wp:inline distT="0" distB="0" distL="0" distR="0" wp14:anchorId="059E321F" wp14:editId="7DAD72BE">
+            <wp:extent cx="4929352" cy="3697287"/>
+            <wp:effectExtent l="0" t="0" r="0" b="0"/>
+            <wp:docPr id="3" name="Picture 3" descr="Background pattern&#10;&#10;Description automatically generated"/>
+            <wp:cNvGraphicFramePr>
+              <a:graphicFrameLocks xmlns:a="http://schemas.openxmlformats.org/drawingml/2006/main" noChangeAspect="1"/>
+            </wp:cNvGraphicFramePr>
+            <a:graphic xmlns:a="http://schemas.openxmlformats.org/drawingml/2006/main">
+              <a:graphicData uri="http://schemas.openxmlformats.org/drawingml/2006/picture">
+                <pic:pic xmlns:pic="http://schemas.openxmlformats.org/drawingml/2006/picture">
+                  <pic:nvPicPr>
+                    <pic:cNvPr id="3" name="Picture 3" descr="Background pattern&#10;&#10;Description automatically generated"/>
+                    <pic:cNvPicPr/>
+                  </pic:nvPicPr>
+                  <pic:blipFill>
+                    <a:blip r:embed="rId11" cstate="print">
+                      <a:extLst>
+                        <a:ext uri="{28A0092B-C50C-407E-A947-70E740481C1C}">
+                          <a14:useLocalDpi xmlns:a14="http://schemas.microsoft.com/office/drawing/2010/main" val="0"/>
+                        </a:ext>
+                      </a:extLst>
+                    </a:blip>
+                    <a:stretch>
+                      <a:fillRect/>
+                    </a:stretch>
+                  </pic:blipFill>
+                  <pic:spPr>
+                    <a:xfrm>
+                      <a:off x="0" y="0"/>
+                      <a:ext cx="4958518" cy="3719163"/>
+                    </a:xfrm>
+                    <a:prstGeom prst="rect">
+                      <a:avLst/>
+                    </a:prstGeom>
+                  </pic:spPr>
+                </pic:pic>
+              </a:graphicData>
+            </a:graphic>
+          </wp:inline>
+        </w:drawing>
+      </w:r>
+    </w:p>
+    <w:p>
+      <w:pPr>
+        <w:rPr>
+          <w:lang w:val="nl-NL"/>
+        </w:rPr>
+      </w:pPr>
+    </w:p>
+    <w:p>
+      <w:pPr>
+        <w:rPr>
+          <w:lang w:val="nl-NL"/>
+        </w:rPr>
+      </w:pPr>
+    </w:p>
+    <w:p>
+      <w:pPr>
+        <w:rPr>
+          <w:sz w:val="36"/>
+          <w:szCs w:val="36"/>
+          <w:lang w:val="nl-NL"/>
+        </w:rPr>
+      </w:pPr>
+      <w:r>
+        <w:rPr>
+          <w:sz w:val="36"/>
+          <w:szCs w:val="36"/>
+          <w:lang w:val="nl-NL"/>
+        </w:rPr>
+        <w:lastRenderedPageBreak/>
+        <w:t>Q-</w:t>
+      </w:r>
+      <w:proofErr w:type="spellStart"/>
+      <w:r>
+        <w:rPr>
+          <w:sz w:val="36"/>
+          <w:szCs w:val="36"/>
+          <w:lang w:val="nl-NL"/>
+        </w:rPr>
+        <w:t>learning</w:t>
+      </w:r>
+      <w:proofErr w:type="spellEnd"/>
+      <w:r>
+        <w:rPr>
+          <w:sz w:val="36"/>
+          <w:szCs w:val="36"/>
+          <w:lang w:val="nl-NL"/>
+        </w:rPr>
+        <w:t>: 100.000 episodes</w:t>
+      </w:r>
+    </w:p>
+    <w:p>
+      <w:pPr>
+        <w:rPr>
+          <w:lang w:val="nl-NL"/>
+        </w:rPr>
+      </w:pPr>
+    </w:p>
+    <w:p>
+      <w:pPr>
+        <w:rPr>
+          <w:lang w:val="nl-NL"/>
+        </w:rPr>
+      </w:pPr>
+      <w:r>
+        <w:rPr>
+          <w:lang w:val="nl-NL"/>
+        </w:rPr>
+        <w:t>Discount = 1</w:t>
+      </w:r>
+    </w:p>
+    <w:p>
+      <w:pPr>
+        <w:rPr>
+          <w:lang w:val="nl-NL"/>
+        </w:rPr>
+      </w:pPr>
+      <w:r>
+        <w:rPr>
+          <w:noProof/>
+          <w:lang w:val="nl-NL"/>
+        </w:rPr>
+        <w:drawing>
+          <wp:inline distT="0" distB="0" distL="0" distR="0" wp14:anchorId="404BA39A" wp14:editId="127788AF">
+            <wp:extent cx="4932492" cy="3699642"/>
+            <wp:effectExtent l="0" t="0" r="0" b="0"/>
+            <wp:docPr id="4" name="Picture 4" descr="Background pattern&#10;&#10;Description automatically generated"/>
+            <wp:cNvGraphicFramePr>
+              <a:graphicFrameLocks xmlns:a="http://schemas.openxmlformats.org/drawingml/2006/main" noChangeAspect="1"/>
+            </wp:cNvGraphicFramePr>
+            <a:graphic xmlns:a="http://schemas.openxmlformats.org/drawingml/2006/main">
+              <a:graphicData uri="http://schemas.openxmlformats.org/drawingml/2006/picture">
+                <pic:pic xmlns:pic="http://schemas.openxmlformats.org/drawingml/2006/picture">
+                  <pic:nvPicPr>
+                    <pic:cNvPr id="4" name="Picture 4" descr="Background pattern&#10;&#10;Description automatically generated"/>
+                    <pic:cNvPicPr/>
+                  </pic:nvPicPr>
+                  <pic:blipFill>
+                    <a:blip r:embed="rId12" cstate="print">
+                      <a:extLst>
+                        <a:ext uri="{28A0092B-C50C-407E-A947-70E740481C1C}">
+                          <a14:useLocalDpi xmlns:a14="http://schemas.microsoft.com/office/drawing/2010/main" val="0"/>
+                        </a:ext>
+                      </a:extLst>
+                    </a:blip>
+                    <a:stretch>
+                      <a:fillRect/>
+                    </a:stretch>
+                  </pic:blipFill>
+                  <pic:spPr>
+                    <a:xfrm>
+                      <a:off x="0" y="0"/>
+                      <a:ext cx="4957859" cy="3718669"/>
+                    </a:xfrm>
+                    <a:prstGeom prst="rect">
+                      <a:avLst/>
+                    </a:prstGeom>
+                  </pic:spPr>
+                </pic:pic>
+              </a:graphicData>
+            </a:graphic>
+          </wp:inline>
+        </w:drawing>
+      </w:r>
+    </w:p>
+    <w:p>
+      <w:pPr>
+        <w:rPr>
+          <w:lang w:val="nl-NL"/>
+        </w:rPr>
+      </w:pPr>
+    </w:p>
+    <w:p>
+      <w:pPr>
+        <w:rPr>
+          <w:lang w:val="nl-NL"/>
+        </w:rPr>
+      </w:pPr>
+      <w:r>
+        <w:rPr>
+          <w:lang w:val="nl-NL"/>
+        </w:rPr>
+        <w:t>Discount = 0.9</w:t>
+      </w:r>
+    </w:p>
+    <w:p>
+      <w:pPr>
+        <w:rPr>
+          <w:lang w:val="nl-NL"/>
+        </w:rPr>
+      </w:pPr>
+      <w:r>
+        <w:rPr>
+          <w:noProof/>
+          <w:lang w:val="nl-NL"/>
+        </w:rPr>
+        <w:drawing>
+          <wp:inline distT="0" distB="0" distL="0" distR="0" wp14:anchorId="2B793D48" wp14:editId="28ABFD5F">
+            <wp:extent cx="4932490" cy="3699641"/>
+            <wp:effectExtent l="0" t="0" r="0" b="0"/>
+            <wp:docPr id="5" name="Picture 5" descr="Background pattern&#10;&#10;Description automatically generated"/>
+            <wp:cNvGraphicFramePr>
+              <a:graphicFrameLocks xmlns:a="http://schemas.openxmlformats.org/drawingml/2006/main" noChangeAspect="1"/>
+            </wp:cNvGraphicFramePr>
+            <a:graphic xmlns:a="http://schemas.openxmlformats.org/drawingml/2006/main">
+              <a:graphicData uri="http://schemas.openxmlformats.org/drawingml/2006/picture">
+                <pic:pic xmlns:pic="http://schemas.openxmlformats.org/drawingml/2006/picture">
+                  <pic:nvPicPr>
+                    <pic:cNvPr id="5" name="Picture 5" descr="Background pattern&#10;&#10;Description automatically generated"/>
+                    <pic:cNvPicPr/>
+                  </pic:nvPicPr>
+                  <pic:blipFill>
+                    <a:blip r:embed="rId13" cstate="print">
+                      <a:extLst>
+                        <a:ext uri="{28A0092B-C50C-407E-A947-70E740481C1C}">
+                          <a14:useLocalDpi xmlns:a14="http://schemas.microsoft.com/office/drawing/2010/main" val="0"/>
+                        </a:ext>
+                      </a:extLst>
+                    </a:blip>
+                    <a:stretch>
+                      <a:fillRect/>
+                    </a:stretch>
+                  </pic:blipFill>
+                  <pic:spPr>
+                    <a:xfrm>
+                      <a:off x="0" y="0"/>
+                      <a:ext cx="4960401" cy="3720575"/>
+                    </a:xfrm>
+                    <a:prstGeom prst="rect">
+                      <a:avLst/>
+                    </a:prstGeom>
+                  </pic:spPr>
+                </pic:pic>
+              </a:graphicData>
+            </a:graphic>
+          </wp:inline>
+        </w:drawing>
+      </w:r>
+    </w:p>
+    <w:p>
+      <w:pPr>
+        <w:rPr>
+          <w:lang w:val="nl-NL"/>
+        </w:rPr>
+      </w:pPr>
+    </w:p>
+    <w:p>
+      <w:pPr>
+        <w:rPr>
+          <w:lang w:val="nl-NL"/>
+        </w:rPr>
+      </w:pPr>
+    </w:p>
+    <w:p>
+      <w:pPr>
+        <w:rPr>
+          <w:sz w:val="36"/>
+          <w:szCs w:val="36"/>
+          <w:lang w:val="en-US"/>
+        </w:rPr>
+      </w:pPr>
+      <w:r>
+        <w:rPr>
+          <w:sz w:val="36"/>
+          <w:szCs w:val="36"/>
+          <w:lang w:val="en-US"/>
+        </w:rPr>
+        <w:lastRenderedPageBreak/>
+        <w:t>Double Q-leaning: 100.000 episodes</w:t>
+      </w:r>
+      <w:r>
+        <w:rPr>
+          <w:sz w:val="36"/>
+          <w:szCs w:val="36"/>
+          <w:lang w:val="en-US"/>
+        </w:rPr>
+        <w:t xml:space="preserve"> (</w:t>
+      </w:r>
+      <w:r>
+        <w:rPr>
+          <w:sz w:val="36"/>
+          <w:szCs w:val="36"/>
+          <w:lang w:val="en-US"/>
+        </w:rPr>
+        <w:t>Q1 + Q2</w:t>
+      </w:r>
+      <w:r>
+        <w:rPr>
+          <w:sz w:val="36"/>
+          <w:szCs w:val="36"/>
+          <w:lang w:val="en-US"/>
+        </w:rPr>
+        <w:t>)</w:t>
+      </w:r>
+    </w:p>
+    <w:p>
+      <w:pPr>
+        <w:rPr>
+          <w:lang w:val="en-US"/>
+        </w:rPr>
+      </w:pPr>
+    </w:p>
+    <w:p>
+      <w:pPr>
+        <w:rPr>
+          <w:lang w:val="en-US"/>
+        </w:rPr>
+      </w:pPr>
+      <w:r>
+        <w:rPr>
+          <w:lang w:val="en-US"/>
+        </w:rPr>
+        <w:t>Discount = 1</w:t>
+      </w:r>
+    </w:p>
+    <w:p>
+      <w:pPr>
+        <w:rPr>
+          <w:lang w:val="nl-NL"/>
+        </w:rPr>
+      </w:pPr>
+      <w:r>
+        <w:rPr>
+          <w:noProof/>
+          <w:lang w:val="nl-NL"/>
+        </w:rPr>
+        <w:drawing>
+          <wp:inline distT="0" distB="0" distL="0" distR="0" wp14:anchorId="499AFBDF" wp14:editId="204A87A8">
+            <wp:extent cx="4932492" cy="3699642"/>
+            <wp:effectExtent l="0" t="0" r="0" b="0"/>
+            <wp:docPr id="6" name="Picture 6" descr="Background pattern&#10;&#10;Description automatically generated"/>
+            <wp:cNvGraphicFramePr>
+              <a:graphicFrameLocks xmlns:a="http://schemas.openxmlformats.org/drawingml/2006/main" noChangeAspect="1"/>
+            </wp:cNvGraphicFramePr>
+            <a:graphic xmlns:a="http://schemas.openxmlformats.org/drawingml/2006/main">
+              <a:graphicData uri="http://schemas.openxmlformats.org/drawingml/2006/picture">
+                <pic:pic xmlns:pic="http://schemas.openxmlformats.org/drawingml/2006/picture">
+                  <pic:nvPicPr>
+                    <pic:cNvPr id="6" name="Picture 6" descr="Background pattern&#10;&#10;Description automatically generated"/>
+                    <pic:cNvPicPr/>
+                  </pic:nvPicPr>
+                  <pic:blipFill>
+                    <a:blip r:embed="rId14" cstate="print">
+                      <a:extLst>
+                        <a:ext uri="{28A0092B-C50C-407E-A947-70E740481C1C}">
+                          <a14:useLocalDpi xmlns:a14="http://schemas.microsoft.com/office/drawing/2010/main" val="0"/>
+                        </a:ext>
+                      </a:extLst>
+                    </a:blip>
+                    <a:stretch>
+                      <a:fillRect/>
+                    </a:stretch>
+                  </pic:blipFill>
+                  <pic:spPr>
+                    <a:xfrm>
+                      <a:off x="0" y="0"/>
+                      <a:ext cx="4965083" cy="3724087"/>
+                    </a:xfrm>
+                    <a:prstGeom prst="rect">
+                      <a:avLst/>
+                    </a:prstGeom>
+                  </pic:spPr>
+                </pic:pic>
+              </a:graphicData>
+            </a:graphic>
+          </wp:inline>
+        </w:drawing>
+      </w:r>
+    </w:p>
+    <w:p>
+      <w:pPr>
+        <w:rPr>
+          <w:lang w:val="nl-NL"/>
+        </w:rPr>
+      </w:pPr>
+    </w:p>
+    <w:p>
+      <w:pPr>
+        <w:rPr>
+          <w:lang w:val="nl-NL"/>
+        </w:rPr>
+      </w:pPr>
+      <w:r>
+        <w:rPr>
+          <w:lang w:val="nl-NL"/>
+        </w:rPr>
+        <w:t>Discount = 0.9</w:t>
+      </w:r>
+    </w:p>
+    <w:p>
+      <w:pPr>
+        <w:rPr>
+          <w:lang w:val="nl-NL"/>
+        </w:rPr>
+      </w:pPr>
+      <w:r>
+        <w:rPr>
+          <w:noProof/>
+          <w:lang w:val="nl-NL"/>
+        </w:rPr>
+        <w:drawing>
+          <wp:inline distT="0" distB="0" distL="0" distR="0" wp14:anchorId="54237261" wp14:editId="4B0A19B8">
+            <wp:extent cx="4929352" cy="3697287"/>
+            <wp:effectExtent l="0" t="0" r="0" b="0"/>
+            <wp:docPr id="7" name="Picture 7" descr="Background pattern&#10;&#10;Description automatically generated"/>
+            <wp:cNvGraphicFramePr>
+              <a:graphicFrameLocks xmlns:a="http://schemas.openxmlformats.org/drawingml/2006/main" noChangeAspect="1"/>
+            </wp:cNvGraphicFramePr>
+            <a:graphic xmlns:a="http://schemas.openxmlformats.org/drawingml/2006/main">
+              <a:graphicData uri="http://schemas.openxmlformats.org/drawingml/2006/picture">
+                <pic:pic xmlns:pic="http://schemas.openxmlformats.org/drawingml/2006/picture">
+                  <pic:nvPicPr>
+                    <pic:cNvPr id="7" name="Picture 7" descr="Background pattern&#10;&#10;Description automatically generated"/>
+                    <pic:cNvPicPr/>
+                  </pic:nvPicPr>
+                  <pic:blipFill>
+                    <a:blip r:embed="rId15" cstate="print">
+                      <a:extLst>
+                        <a:ext uri="{28A0092B-C50C-407E-A947-70E740481C1C}">
+                          <a14:useLocalDpi xmlns:a14="http://schemas.microsoft.com/office/drawing/2010/main" val="0"/>
+                        </a:ext>
+                      </a:extLst>
+                    </a:blip>
+                    <a:stretch>
+                      <a:fillRect/>
+                    </a:stretch>
+                  </pic:blipFill>
+                  <pic:spPr>
+                    <a:xfrm>
+                      <a:off x="0" y="0"/>
+                      <a:ext cx="4940365" cy="3705547"/>
                     </a:xfrm>
                     <a:prstGeom prst="rect">
                       <a:avLst/>

</xml_diff>